<commit_message>
Change title of findings doc
</commit_message>
<xml_diff>
--- a/Chelsea's findings/Chelsea's Findings HCI KE questions.docx
+++ b/Chelsea's findings/Chelsea's Findings HCI KE questions.docx
@@ -18,7 +18,6 @@
           <w:u w:val="single"/>
         </w:rPr>
       </w:pPr>
-      <w:proofErr w:type="spellStart"/>
       <w:r>
         <w:rPr>
           <w:b/>
@@ -27,9 +26,17 @@
           <w:szCs w:val="32"/>
           <w:u w:val="single"/>
         </w:rPr>
-        <w:t>Chat</w:t>
-      </w:r>
-      <w:r>
+        <w:t>Chelsea’s Research</w:t>
+      </w:r>
+    </w:p>
+    <w:p>
+      <w:pPr>
+        <w:tabs>
+          <w:tab w:val="num" w:pos="720"/>
+        </w:tabs>
+        <w:spacing w:after="0" w:line="240" w:lineRule="auto"/>
+        <w:ind w:left="720" w:hanging="360"/>
+        <w:jc w:val="center"/>
         <w:rPr>
           <w:b/>
           <w:bCs/>
@@ -37,78 +44,420 @@
           <w:szCs w:val="32"/>
           <w:u w:val="single"/>
         </w:rPr>
-        <w:t>GPT</w:t>
-      </w:r>
-      <w:proofErr w:type="spellEnd"/>
-      <w:r>
-        <w:rPr>
+      </w:pPr>
+    </w:p>
+    <w:p>
+      <w:pPr>
+        <w:pStyle w:val="ListParagraph"/>
+        <w:numPr>
+          <w:ilvl w:val="0"/>
+          <w:numId w:val="13"/>
+        </w:numPr>
+        <w:spacing w:after="0" w:line="240" w:lineRule="auto"/>
+        <w:rPr>
+          <w:rFonts w:ascii="Times New Roman" w:eastAsia="Times New Roman" w:hAnsi="Times New Roman" w:cs="Times New Roman"/>
           <w:b/>
           <w:bCs/>
-          <w:sz w:val="32"/>
-          <w:szCs w:val="32"/>
-          <w:u w:val="single"/>
-        </w:rPr>
-        <w:t xml:space="preserve"> </w:t>
-      </w:r>
-      <w:r>
-        <w:rPr>
+          <w:color w:val="0E101A"/>
+          <w:sz w:val="24"/>
+          <w:szCs w:val="24"/>
+          <w:lang w:eastAsia="en-GB"/>
+        </w:rPr>
+      </w:pPr>
+      <w:r>
+        <w:rPr>
+          <w:rFonts w:ascii="Times New Roman" w:eastAsia="Times New Roman" w:hAnsi="Times New Roman" w:cs="Times New Roman"/>
           <w:b/>
           <w:bCs/>
-          <w:sz w:val="32"/>
-          <w:szCs w:val="32"/>
-          <w:u w:val="single"/>
-        </w:rPr>
-        <w:t xml:space="preserve">Analysis </w:t>
-      </w:r>
-      <w:r>
-        <w:rPr>
-          <mc:AlternateContent>
-            <mc:Choice Requires="w16se"/>
-            <mc:Fallback>
-              <w:rFonts w:ascii="Segoe UI Emoji" w:eastAsia="Segoe UI Emoji" w:hAnsi="Segoe UI Emoji" w:cs="Segoe UI Emoji"/>
-            </mc:Fallback>
-          </mc:AlternateContent>
+          <w:color w:val="0E101A"/>
+          <w:sz w:val="24"/>
+          <w:szCs w:val="24"/>
+          <w:lang w:eastAsia="en-GB"/>
+        </w:rPr>
+        <w:t>What should a diet awareness shopping assistant do?</w:t>
+      </w:r>
+    </w:p>
+    <w:p>
+      <w:pPr>
+        <w:spacing w:after="0" w:line="240" w:lineRule="auto"/>
+        <w:rPr>
+          <w:rFonts w:ascii="Times New Roman" w:eastAsia="Times New Roman" w:hAnsi="Times New Roman" w:cs="Times New Roman"/>
           <w:b/>
           <w:bCs/>
-          <w:sz w:val="32"/>
-          <w:szCs w:val="32"/>
-          <w:u w:val="single"/>
-        </w:rPr>
-        <mc:AlternateContent>
-          <mc:Choice Requires="w16se">
-            <w16se:symEx w16se:font="Segoe UI Emoji" w16se:char="1F602"/>
-          </mc:Choice>
-          <mc:Fallback>
-            <w:t>😂</w:t>
-          </mc:Fallback>
-        </mc:AlternateContent>
-      </w:r>
-    </w:p>
-    <w:p>
-      <w:pPr>
-        <w:tabs>
-          <w:tab w:val="num" w:pos="720"/>
-        </w:tabs>
-        <w:spacing w:after="0" w:line="240" w:lineRule="auto"/>
-        <w:ind w:left="720" w:hanging="360"/>
-        <w:jc w:val="center"/>
-        <w:rPr>
+          <w:color w:val="0E101A"/>
+          <w:sz w:val="24"/>
+          <w:szCs w:val="24"/>
+          <w:lang w:eastAsia="en-GB"/>
+        </w:rPr>
+      </w:pPr>
+    </w:p>
+    <w:p>
+      <w:pPr>
+        <w:numPr>
+          <w:ilvl w:val="0"/>
+          <w:numId w:val="23"/>
+        </w:numPr>
+        <w:spacing w:after="0" w:line="240" w:lineRule="auto"/>
+        <w:ind w:left="1080"/>
+        <w:rPr>
+          <w:rFonts w:ascii="Times New Roman" w:eastAsia="Times New Roman" w:hAnsi="Times New Roman" w:cs="Times New Roman"/>
+          <w:color w:val="0E101A"/>
+          <w:sz w:val="24"/>
+          <w:szCs w:val="24"/>
+          <w:lang w:eastAsia="en-GB"/>
+        </w:rPr>
+      </w:pPr>
+      <w:r>
+        <w:rPr>
+          <w:rFonts w:ascii="Times New Roman" w:eastAsia="Times New Roman" w:hAnsi="Times New Roman" w:cs="Times New Roman"/>
+          <w:color w:val="FF0000"/>
+          <w:sz w:val="24"/>
+          <w:szCs w:val="24"/>
+          <w:lang w:eastAsia="en-GB"/>
+        </w:rPr>
+        <w:t>Personalized recommendations:</w:t>
+      </w:r>
+      <w:r>
+        <w:rPr>
+          <w:rFonts w:ascii="Times New Roman" w:eastAsia="Times New Roman" w:hAnsi="Times New Roman" w:cs="Times New Roman"/>
+          <w:color w:val="0E101A"/>
+          <w:sz w:val="24"/>
+          <w:szCs w:val="24"/>
+          <w:lang w:eastAsia="en-GB"/>
+        </w:rPr>
+        <w:t xml:space="preserve"> Based on the user's dietary needs and preferences, the system should provide personalized recommendations for food items to purchase.</w:t>
+      </w:r>
+    </w:p>
+    <w:p>
+      <w:pPr>
+        <w:spacing w:after="0" w:line="240" w:lineRule="auto"/>
+        <w:ind w:left="1080"/>
+        <w:rPr>
+          <w:rFonts w:ascii="Times New Roman" w:eastAsia="Times New Roman" w:hAnsi="Times New Roman" w:cs="Times New Roman"/>
+          <w:color w:val="0E101A"/>
+          <w:sz w:val="24"/>
+          <w:szCs w:val="24"/>
+          <w:lang w:eastAsia="en-GB"/>
+        </w:rPr>
+      </w:pPr>
+    </w:p>
+    <w:p>
+      <w:pPr>
+        <w:numPr>
+          <w:ilvl w:val="0"/>
+          <w:numId w:val="23"/>
+        </w:numPr>
+        <w:spacing w:after="0" w:line="240" w:lineRule="auto"/>
+        <w:ind w:left="1080"/>
+        <w:rPr>
+          <w:rFonts w:ascii="Times New Roman" w:eastAsia="Times New Roman" w:hAnsi="Times New Roman" w:cs="Times New Roman"/>
+          <w:color w:val="0E101A"/>
+          <w:sz w:val="24"/>
+          <w:szCs w:val="24"/>
+          <w:lang w:eastAsia="en-GB"/>
+        </w:rPr>
+      </w:pPr>
+      <w:r>
+        <w:rPr>
+          <w:rFonts w:ascii="Times New Roman" w:eastAsia="Times New Roman" w:hAnsi="Times New Roman" w:cs="Times New Roman"/>
+          <w:color w:val="FF0000"/>
+          <w:sz w:val="24"/>
+          <w:szCs w:val="24"/>
+          <w:lang w:eastAsia="en-GB"/>
+        </w:rPr>
+        <w:t xml:space="preserve">Nutritional information: </w:t>
+      </w:r>
+      <w:r>
+        <w:rPr>
+          <w:rFonts w:ascii="Times New Roman" w:eastAsia="Times New Roman" w:hAnsi="Times New Roman" w:cs="Times New Roman"/>
+          <w:color w:val="0E101A"/>
+          <w:sz w:val="24"/>
+          <w:szCs w:val="24"/>
+          <w:lang w:eastAsia="en-GB"/>
+        </w:rPr>
+        <w:t>The system should provide information on the nutritional content of food items, including calorie count, fat content, protein content, etc.</w:t>
+      </w:r>
+    </w:p>
+    <w:p>
+      <w:pPr>
+        <w:spacing w:after="0" w:line="240" w:lineRule="auto"/>
+        <w:ind w:left="360"/>
+        <w:rPr>
+          <w:rFonts w:ascii="Times New Roman" w:eastAsia="Times New Roman" w:hAnsi="Times New Roman" w:cs="Times New Roman"/>
+          <w:color w:val="0E101A"/>
+          <w:sz w:val="24"/>
+          <w:szCs w:val="24"/>
+          <w:lang w:eastAsia="en-GB"/>
+        </w:rPr>
+      </w:pPr>
+    </w:p>
+    <w:p>
+      <w:pPr>
+        <w:numPr>
+          <w:ilvl w:val="0"/>
+          <w:numId w:val="23"/>
+        </w:numPr>
+        <w:spacing w:after="0" w:line="240" w:lineRule="auto"/>
+        <w:ind w:left="1080"/>
+        <w:rPr>
+          <w:rFonts w:ascii="Times New Roman" w:eastAsia="Times New Roman" w:hAnsi="Times New Roman" w:cs="Times New Roman"/>
+          <w:color w:val="0E101A"/>
+          <w:sz w:val="24"/>
+          <w:szCs w:val="24"/>
+          <w:lang w:eastAsia="en-GB"/>
+        </w:rPr>
+      </w:pPr>
+      <w:r>
+        <w:rPr>
+          <w:rFonts w:ascii="Times New Roman" w:eastAsia="Times New Roman" w:hAnsi="Times New Roman" w:cs="Times New Roman"/>
+          <w:color w:val="FF0000"/>
+          <w:sz w:val="24"/>
+          <w:szCs w:val="24"/>
+          <w:lang w:eastAsia="en-GB"/>
+        </w:rPr>
+        <w:t>Allergen and ingredient information</w:t>
+      </w:r>
+      <w:r>
+        <w:rPr>
+          <w:rFonts w:ascii="Times New Roman" w:eastAsia="Times New Roman" w:hAnsi="Times New Roman" w:cs="Times New Roman"/>
+          <w:color w:val="0E101A"/>
+          <w:sz w:val="24"/>
+          <w:szCs w:val="24"/>
+          <w:lang w:eastAsia="en-GB"/>
+        </w:rPr>
+        <w:t>: The system should provide information on allergens and ingredients that may be present in food items, including any warnings or substitutions that may be necessary.</w:t>
+      </w:r>
+    </w:p>
+    <w:p>
+      <w:pPr>
+        <w:spacing w:after="0" w:line="240" w:lineRule="auto"/>
+        <w:ind w:left="360"/>
+        <w:rPr>
+          <w:rFonts w:ascii="Times New Roman" w:eastAsia="Times New Roman" w:hAnsi="Times New Roman" w:cs="Times New Roman"/>
+          <w:color w:val="0E101A"/>
+          <w:sz w:val="24"/>
+          <w:szCs w:val="24"/>
+          <w:lang w:eastAsia="en-GB"/>
+        </w:rPr>
+      </w:pPr>
+    </w:p>
+    <w:p>
+      <w:pPr>
+        <w:numPr>
+          <w:ilvl w:val="0"/>
+          <w:numId w:val="23"/>
+        </w:numPr>
+        <w:spacing w:after="0" w:line="240" w:lineRule="auto"/>
+        <w:ind w:left="1080"/>
+        <w:rPr>
+          <w:rFonts w:ascii="Times New Roman" w:eastAsia="Times New Roman" w:hAnsi="Times New Roman" w:cs="Times New Roman"/>
+          <w:color w:val="0E101A"/>
+          <w:sz w:val="24"/>
+          <w:szCs w:val="24"/>
+          <w:lang w:eastAsia="en-GB"/>
+        </w:rPr>
+      </w:pPr>
+      <w:r>
+        <w:rPr>
+          <w:rFonts w:ascii="Times New Roman" w:eastAsia="Times New Roman" w:hAnsi="Times New Roman" w:cs="Times New Roman"/>
+          <w:color w:val="FF0000"/>
+          <w:sz w:val="24"/>
+          <w:szCs w:val="24"/>
+          <w:lang w:eastAsia="en-GB"/>
+        </w:rPr>
+        <w:t>Food substitutions</w:t>
+      </w:r>
+      <w:r>
+        <w:rPr>
+          <w:rFonts w:ascii="Times New Roman" w:eastAsia="Times New Roman" w:hAnsi="Times New Roman" w:cs="Times New Roman"/>
+          <w:color w:val="0E101A"/>
+          <w:sz w:val="24"/>
+          <w:szCs w:val="24"/>
+          <w:lang w:eastAsia="en-GB"/>
+        </w:rPr>
+        <w:t>: The system should be able to suggest alternative food items that meet the user's dietary requirements in case certain items are not available or the user wants to make a healthier choice.</w:t>
+      </w:r>
+    </w:p>
+    <w:p>
+      <w:pPr>
+        <w:spacing w:after="0" w:line="240" w:lineRule="auto"/>
+        <w:ind w:left="360"/>
+        <w:rPr>
+          <w:rFonts w:ascii="Times New Roman" w:eastAsia="Times New Roman" w:hAnsi="Times New Roman" w:cs="Times New Roman"/>
+          <w:color w:val="0E101A"/>
+          <w:sz w:val="24"/>
+          <w:szCs w:val="24"/>
+          <w:lang w:eastAsia="en-GB"/>
+        </w:rPr>
+      </w:pPr>
+    </w:p>
+    <w:p>
+      <w:pPr>
+        <w:pStyle w:val="ListParagraph"/>
+        <w:spacing w:after="0" w:line="240" w:lineRule="auto"/>
+        <w:ind w:left="1080"/>
+        <w:rPr>
+          <w:rFonts w:ascii="Times New Roman" w:eastAsia="Times New Roman" w:hAnsi="Times New Roman" w:cs="Times New Roman"/>
+          <w:color w:val="0E101A"/>
+          <w:sz w:val="24"/>
+          <w:szCs w:val="24"/>
+          <w:lang w:eastAsia="en-GB"/>
+        </w:rPr>
+      </w:pPr>
+      <w:r>
+        <w:rPr>
+          <w:rFonts w:ascii="Times New Roman" w:eastAsia="Times New Roman" w:hAnsi="Times New Roman" w:cs="Times New Roman"/>
+          <w:color w:val="0E101A"/>
+          <w:sz w:val="24"/>
+          <w:szCs w:val="24"/>
+          <w:lang w:eastAsia="en-GB"/>
+        </w:rPr>
+        <w:t>Meal Planning related suggestions. Not necessarily needed.</w:t>
+      </w:r>
+    </w:p>
+    <w:p>
+      <w:pPr>
+        <w:spacing w:after="0" w:line="240" w:lineRule="auto"/>
+        <w:ind w:left="1080"/>
+        <w:rPr>
+          <w:rFonts w:ascii="Times New Roman" w:eastAsia="Times New Roman" w:hAnsi="Times New Roman" w:cs="Times New Roman"/>
+          <w:color w:val="0E101A"/>
+          <w:sz w:val="24"/>
+          <w:szCs w:val="24"/>
+          <w:lang w:eastAsia="en-GB"/>
+        </w:rPr>
+      </w:pPr>
+    </w:p>
+    <w:p>
+      <w:pPr>
+        <w:numPr>
+          <w:ilvl w:val="0"/>
+          <w:numId w:val="23"/>
+        </w:numPr>
+        <w:spacing w:after="0" w:line="240" w:lineRule="auto"/>
+        <w:ind w:left="1080"/>
+        <w:rPr>
+          <w:rFonts w:ascii="Times New Roman" w:eastAsia="Times New Roman" w:hAnsi="Times New Roman" w:cs="Times New Roman"/>
+          <w:color w:val="0E101A"/>
+          <w:sz w:val="24"/>
+          <w:szCs w:val="24"/>
+          <w:lang w:eastAsia="en-GB"/>
+        </w:rPr>
+      </w:pPr>
+      <w:r>
+        <w:rPr>
+          <w:rFonts w:ascii="Times New Roman" w:eastAsia="Times New Roman" w:hAnsi="Times New Roman" w:cs="Times New Roman"/>
+          <w:color w:val="FF0000"/>
+          <w:sz w:val="24"/>
+          <w:szCs w:val="24"/>
+          <w:lang w:eastAsia="en-GB"/>
+        </w:rPr>
+        <w:t>Meal planning and tracking</w:t>
+      </w:r>
+      <w:r>
+        <w:rPr>
+          <w:rFonts w:ascii="Times New Roman" w:eastAsia="Times New Roman" w:hAnsi="Times New Roman" w:cs="Times New Roman"/>
+          <w:color w:val="0E101A"/>
+          <w:sz w:val="24"/>
+          <w:szCs w:val="24"/>
+          <w:lang w:eastAsia="en-GB"/>
+        </w:rPr>
+        <w:t>: The system should provide tools to help users plan and track their meals, including the ability to add items to a shopping list and track the nutrients they are consuming.</w:t>
+      </w:r>
+    </w:p>
+    <w:p>
+      <w:pPr>
+        <w:spacing w:after="0" w:line="240" w:lineRule="auto"/>
+        <w:ind w:left="1080"/>
+        <w:rPr>
+          <w:rFonts w:ascii="Times New Roman" w:eastAsia="Times New Roman" w:hAnsi="Times New Roman" w:cs="Times New Roman"/>
+          <w:color w:val="0E101A"/>
+          <w:sz w:val="24"/>
+          <w:szCs w:val="24"/>
+          <w:lang w:eastAsia="en-GB"/>
+        </w:rPr>
+      </w:pPr>
+    </w:p>
+    <w:p>
+      <w:pPr>
+        <w:numPr>
+          <w:ilvl w:val="0"/>
+          <w:numId w:val="23"/>
+        </w:numPr>
+        <w:spacing w:after="0" w:line="240" w:lineRule="auto"/>
+        <w:ind w:left="1080"/>
+        <w:rPr>
+          <w:rFonts w:ascii="Times New Roman" w:eastAsia="Times New Roman" w:hAnsi="Times New Roman" w:cs="Times New Roman"/>
+          <w:color w:val="0E101A"/>
+          <w:sz w:val="24"/>
+          <w:szCs w:val="24"/>
+          <w:lang w:eastAsia="en-GB"/>
+        </w:rPr>
+      </w:pPr>
+      <w:r>
+        <w:rPr>
+          <w:rFonts w:ascii="Times New Roman" w:eastAsia="Times New Roman" w:hAnsi="Times New Roman" w:cs="Times New Roman"/>
+          <w:color w:val="FF0000"/>
+          <w:sz w:val="24"/>
+          <w:szCs w:val="24"/>
+          <w:lang w:eastAsia="en-GB"/>
+        </w:rPr>
+        <w:t>Recipe suggestions</w:t>
+      </w:r>
+      <w:r>
+        <w:rPr>
+          <w:rFonts w:ascii="Times New Roman" w:eastAsia="Times New Roman" w:hAnsi="Times New Roman" w:cs="Times New Roman"/>
+          <w:color w:val="0E101A"/>
+          <w:sz w:val="24"/>
+          <w:szCs w:val="24"/>
+          <w:lang w:eastAsia="en-GB"/>
+        </w:rPr>
+        <w:t>: The system should provide recipe suggestions based on the user's dietary needs and the ingredients they have on hand.</w:t>
+      </w:r>
+    </w:p>
+    <w:p>
+      <w:pPr>
+        <w:spacing w:after="0" w:line="240" w:lineRule="auto"/>
+        <w:rPr>
+          <w:rFonts w:ascii="Times New Roman" w:eastAsia="Times New Roman" w:hAnsi="Times New Roman" w:cs="Times New Roman"/>
+          <w:color w:val="0E101A"/>
+          <w:sz w:val="24"/>
+          <w:szCs w:val="24"/>
+          <w:lang w:eastAsia="en-GB"/>
+        </w:rPr>
+      </w:pPr>
+    </w:p>
+    <w:p>
+      <w:pPr>
+        <w:spacing w:after="0" w:line="240" w:lineRule="auto"/>
+        <w:rPr>
+          <w:rFonts w:ascii="Times New Roman" w:eastAsia="Times New Roman" w:hAnsi="Times New Roman" w:cs="Times New Roman"/>
+          <w:color w:val="0E101A"/>
+          <w:sz w:val="24"/>
+          <w:szCs w:val="24"/>
+          <w:lang w:eastAsia="en-GB"/>
+        </w:rPr>
+      </w:pPr>
+    </w:p>
+    <w:p>
+      <w:pPr>
+        <w:pStyle w:val="ListParagraph"/>
+        <w:numPr>
+          <w:ilvl w:val="0"/>
+          <w:numId w:val="13"/>
+        </w:numPr>
+        <w:spacing w:after="0" w:line="240" w:lineRule="auto"/>
+        <w:rPr>
+          <w:rFonts w:ascii="Times New Roman" w:eastAsia="Times New Roman" w:hAnsi="Times New Roman" w:cs="Times New Roman"/>
           <w:b/>
           <w:bCs/>
-          <w:sz w:val="32"/>
-          <w:szCs w:val="32"/>
-          <w:u w:val="single"/>
-        </w:rPr>
-      </w:pPr>
-    </w:p>
-    <w:p>
-      <w:pPr>
-        <w:pStyle w:val="ListParagraph"/>
-        <w:numPr>
-          <w:ilvl w:val="0"/>
-          <w:numId w:val="13"/>
-        </w:numPr>
-        <w:spacing w:after="0" w:line="240" w:lineRule="auto"/>
+          <w:color w:val="0E101A"/>
+          <w:sz w:val="24"/>
+          <w:szCs w:val="24"/>
+          <w:lang w:eastAsia="en-GB"/>
+        </w:rPr>
+      </w:pPr>
+      <w:r>
         <w:rPr>
           <w:rFonts w:ascii="Times New Roman" w:eastAsia="Times New Roman" w:hAnsi="Times New Roman" w:cs="Times New Roman"/>
           <w:b/>
@@ -118,8 +467,301 @@
           <w:szCs w:val="24"/>
           <w:lang w:eastAsia="en-GB"/>
         </w:rPr>
-      </w:pPr>
-      <w:r>
+        <w:t>How can I incorporate all this information effectively into the user-interface design?</w:t>
+      </w:r>
+    </w:p>
+    <w:p>
+      <w:pPr>
+        <w:spacing w:after="0" w:line="240" w:lineRule="auto"/>
+        <w:rPr>
+          <w:rFonts w:ascii="Times New Roman" w:eastAsia="Times New Roman" w:hAnsi="Times New Roman" w:cs="Times New Roman"/>
+          <w:color w:val="0E101A"/>
+          <w:sz w:val="24"/>
+          <w:szCs w:val="24"/>
+          <w:lang w:eastAsia="en-GB"/>
+        </w:rPr>
+      </w:pPr>
+    </w:p>
+    <w:p>
+      <w:pPr>
+        <w:numPr>
+          <w:ilvl w:val="0"/>
+          <w:numId w:val="24"/>
+        </w:numPr>
+        <w:spacing w:after="0" w:line="240" w:lineRule="auto"/>
+        <w:rPr>
+          <w:rFonts w:ascii="Times New Roman" w:eastAsia="Times New Roman" w:hAnsi="Times New Roman" w:cs="Times New Roman"/>
+          <w:color w:val="FF0000"/>
+          <w:sz w:val="24"/>
+          <w:szCs w:val="24"/>
+          <w:lang w:eastAsia="en-GB"/>
+        </w:rPr>
+      </w:pPr>
+      <w:r>
+        <w:rPr>
+          <w:rFonts w:ascii="Times New Roman" w:eastAsia="Times New Roman" w:hAnsi="Times New Roman" w:cs="Times New Roman"/>
+          <w:color w:val="FF0000"/>
+          <w:sz w:val="24"/>
+          <w:szCs w:val="24"/>
+          <w:lang w:eastAsia="en-GB"/>
+        </w:rPr>
+        <w:t>User-centred Design</w:t>
+      </w:r>
+    </w:p>
+    <w:p>
+      <w:pPr>
+        <w:numPr>
+          <w:ilvl w:val="0"/>
+          <w:numId w:val="24"/>
+        </w:numPr>
+        <w:spacing w:after="0" w:line="240" w:lineRule="auto"/>
+        <w:rPr>
+          <w:rFonts w:ascii="Times New Roman" w:eastAsia="Times New Roman" w:hAnsi="Times New Roman" w:cs="Times New Roman"/>
+          <w:color w:val="FF0000"/>
+          <w:sz w:val="24"/>
+          <w:szCs w:val="24"/>
+          <w:lang w:eastAsia="en-GB"/>
+        </w:rPr>
+      </w:pPr>
+      <w:r>
+        <w:rPr>
+          <w:rFonts w:ascii="Times New Roman" w:eastAsia="Times New Roman" w:hAnsi="Times New Roman" w:cs="Times New Roman"/>
+          <w:color w:val="FF0000"/>
+          <w:sz w:val="24"/>
+          <w:szCs w:val="24"/>
+          <w:lang w:eastAsia="en-GB"/>
+        </w:rPr>
+        <w:t>Simple and intuitive interface</w:t>
+      </w:r>
+    </w:p>
+    <w:p>
+      <w:pPr>
+        <w:numPr>
+          <w:ilvl w:val="0"/>
+          <w:numId w:val="24"/>
+        </w:numPr>
+        <w:spacing w:after="0" w:line="240" w:lineRule="auto"/>
+        <w:rPr>
+          <w:rFonts w:ascii="Times New Roman" w:eastAsia="Times New Roman" w:hAnsi="Times New Roman" w:cs="Times New Roman"/>
+          <w:color w:val="0E101A"/>
+          <w:sz w:val="24"/>
+          <w:szCs w:val="24"/>
+          <w:lang w:eastAsia="en-GB"/>
+        </w:rPr>
+      </w:pPr>
+      <w:r>
+        <w:rPr>
+          <w:rFonts w:ascii="Times New Roman" w:eastAsia="Times New Roman" w:hAnsi="Times New Roman" w:cs="Times New Roman"/>
+          <w:color w:val="FF0000"/>
+          <w:sz w:val="24"/>
+          <w:szCs w:val="24"/>
+          <w:lang w:eastAsia="en-GB"/>
+        </w:rPr>
+        <w:t>Visual aids</w:t>
+      </w:r>
+      <w:r>
+        <w:rPr>
+          <w:rFonts w:ascii="Times New Roman" w:eastAsia="Times New Roman" w:hAnsi="Times New Roman" w:cs="Times New Roman"/>
+          <w:color w:val="0E101A"/>
+          <w:sz w:val="24"/>
+          <w:szCs w:val="24"/>
+          <w:lang w:eastAsia="en-GB"/>
+        </w:rPr>
+        <w:t>: Visual aids, such as graphs, charts, and icons, can be used to present information clearly and concisely. For example, a traffic light system can be used to indicate the healthiness of different food items.</w:t>
+      </w:r>
+    </w:p>
+    <w:p>
+      <w:pPr>
+        <w:numPr>
+          <w:ilvl w:val="0"/>
+          <w:numId w:val="24"/>
+        </w:numPr>
+        <w:spacing w:after="0" w:line="240" w:lineRule="auto"/>
+        <w:rPr>
+          <w:rFonts w:ascii="Times New Roman" w:eastAsia="Times New Roman" w:hAnsi="Times New Roman" w:cs="Times New Roman"/>
+          <w:color w:val="0E101A"/>
+          <w:sz w:val="24"/>
+          <w:szCs w:val="24"/>
+          <w:lang w:eastAsia="en-GB"/>
+        </w:rPr>
+      </w:pPr>
+      <w:r>
+        <w:rPr>
+          <w:rFonts w:ascii="Times New Roman" w:eastAsia="Times New Roman" w:hAnsi="Times New Roman" w:cs="Times New Roman"/>
+          <w:color w:val="FF0000"/>
+          <w:sz w:val="24"/>
+          <w:szCs w:val="24"/>
+          <w:lang w:eastAsia="en-GB"/>
+        </w:rPr>
+        <w:t>Personalization</w:t>
+      </w:r>
+      <w:r>
+        <w:rPr>
+          <w:rFonts w:ascii="Times New Roman" w:eastAsia="Times New Roman" w:hAnsi="Times New Roman" w:cs="Times New Roman"/>
+          <w:color w:val="0E101A"/>
+          <w:sz w:val="24"/>
+          <w:szCs w:val="24"/>
+          <w:lang w:eastAsia="en-GB"/>
+        </w:rPr>
+        <w:t>: Users should be able to select their dietary restrictions and preferences, and the interface should adjust accordingly.</w:t>
+      </w:r>
+    </w:p>
+    <w:p>
+      <w:pPr>
+        <w:numPr>
+          <w:ilvl w:val="0"/>
+          <w:numId w:val="24"/>
+        </w:numPr>
+        <w:spacing w:after="0" w:line="240" w:lineRule="auto"/>
+        <w:rPr>
+          <w:rFonts w:ascii="Times New Roman" w:eastAsia="Times New Roman" w:hAnsi="Times New Roman" w:cs="Times New Roman"/>
+          <w:color w:val="0E101A"/>
+          <w:sz w:val="24"/>
+          <w:szCs w:val="24"/>
+          <w:lang w:eastAsia="en-GB"/>
+        </w:rPr>
+      </w:pPr>
+      <w:r>
+        <w:rPr>
+          <w:rFonts w:ascii="Times New Roman" w:eastAsia="Times New Roman" w:hAnsi="Times New Roman" w:cs="Times New Roman"/>
+          <w:color w:val="FF0000"/>
+          <w:sz w:val="24"/>
+          <w:szCs w:val="24"/>
+          <w:lang w:eastAsia="en-GB"/>
+        </w:rPr>
+        <w:t>Contextual information</w:t>
+      </w:r>
+      <w:r>
+        <w:rPr>
+          <w:rFonts w:ascii="Times New Roman" w:eastAsia="Times New Roman" w:hAnsi="Times New Roman" w:cs="Times New Roman"/>
+          <w:color w:val="0E101A"/>
+          <w:sz w:val="24"/>
+          <w:szCs w:val="24"/>
+          <w:lang w:eastAsia="en-GB"/>
+        </w:rPr>
+        <w:t>: Provide contextual information relevant to the user's current context, such as their location, the time of day, or the food items they have selected. This will help users make informed decisions in real time.</w:t>
+      </w:r>
+    </w:p>
+    <w:p>
+      <w:pPr>
+        <w:numPr>
+          <w:ilvl w:val="0"/>
+          <w:numId w:val="24"/>
+        </w:numPr>
+        <w:spacing w:after="0" w:line="240" w:lineRule="auto"/>
+        <w:rPr>
+          <w:rFonts w:ascii="Times New Roman" w:eastAsia="Times New Roman" w:hAnsi="Times New Roman" w:cs="Times New Roman"/>
+          <w:color w:val="FF0000"/>
+          <w:sz w:val="24"/>
+          <w:szCs w:val="24"/>
+          <w:lang w:eastAsia="en-GB"/>
+        </w:rPr>
+      </w:pPr>
+      <w:r>
+        <w:rPr>
+          <w:rFonts w:ascii="Times New Roman" w:eastAsia="Times New Roman" w:hAnsi="Times New Roman" w:cs="Times New Roman"/>
+          <w:color w:val="FF0000"/>
+          <w:sz w:val="24"/>
+          <w:szCs w:val="24"/>
+          <w:lang w:eastAsia="en-GB"/>
+        </w:rPr>
+        <w:t>Feedback and error handling</w:t>
+      </w:r>
+    </w:p>
+    <w:p>
+      <w:pPr>
+        <w:numPr>
+          <w:ilvl w:val="0"/>
+          <w:numId w:val="24"/>
+        </w:numPr>
+        <w:spacing w:after="0" w:line="240" w:lineRule="auto"/>
+        <w:rPr>
+          <w:rFonts w:ascii="Times New Roman" w:eastAsia="Times New Roman" w:hAnsi="Times New Roman" w:cs="Times New Roman"/>
+          <w:color w:val="FF0000"/>
+          <w:sz w:val="24"/>
+          <w:szCs w:val="24"/>
+          <w:lang w:eastAsia="en-GB"/>
+        </w:rPr>
+      </w:pPr>
+      <w:r>
+        <w:rPr>
+          <w:rFonts w:ascii="Times New Roman" w:eastAsia="Times New Roman" w:hAnsi="Times New Roman" w:cs="Times New Roman"/>
+          <w:color w:val="FF0000"/>
+          <w:sz w:val="24"/>
+          <w:szCs w:val="24"/>
+          <w:lang w:eastAsia="en-GB"/>
+        </w:rPr>
+        <w:t>User testing</w:t>
+      </w:r>
+    </w:p>
+    <w:p>
+      <w:pPr>
+        <w:spacing w:after="0" w:line="240" w:lineRule="auto"/>
+        <w:rPr>
+          <w:rFonts w:ascii="Times New Roman" w:eastAsia="Times New Roman" w:hAnsi="Times New Roman" w:cs="Times New Roman"/>
+          <w:color w:val="FF0000"/>
+          <w:sz w:val="24"/>
+          <w:szCs w:val="24"/>
+          <w:lang w:eastAsia="en-GB"/>
+        </w:rPr>
+      </w:pPr>
+    </w:p>
+    <w:p>
+      <w:pPr>
+        <w:spacing w:after="0" w:line="240" w:lineRule="auto"/>
+        <w:rPr>
+          <w:rFonts w:ascii="Times New Roman" w:eastAsia="Times New Roman" w:hAnsi="Times New Roman" w:cs="Times New Roman"/>
+          <w:color w:val="FF0000"/>
+          <w:sz w:val="24"/>
+          <w:szCs w:val="24"/>
+          <w:lang w:eastAsia="en-GB"/>
+        </w:rPr>
+      </w:pPr>
+    </w:p>
+    <w:p>
+      <w:pPr>
+        <w:spacing w:after="0" w:line="240" w:lineRule="auto"/>
+        <w:rPr>
+          <w:rFonts w:ascii="Times New Roman" w:eastAsia="Times New Roman" w:hAnsi="Times New Roman" w:cs="Times New Roman"/>
+          <w:color w:val="FF0000"/>
+          <w:sz w:val="24"/>
+          <w:szCs w:val="24"/>
+          <w:lang w:eastAsia="en-GB"/>
+        </w:rPr>
+      </w:pPr>
+    </w:p>
+    <w:p>
+      <w:pPr>
+        <w:spacing w:after="0" w:line="240" w:lineRule="auto"/>
+        <w:rPr>
+          <w:rFonts w:ascii="Times New Roman" w:eastAsia="Times New Roman" w:hAnsi="Times New Roman" w:cs="Times New Roman"/>
+          <w:color w:val="FF0000"/>
+          <w:sz w:val="24"/>
+          <w:szCs w:val="24"/>
+          <w:lang w:eastAsia="en-GB"/>
+        </w:rPr>
+      </w:pPr>
+    </w:p>
+    <w:p>
+      <w:pPr>
+        <w:spacing w:after="0" w:line="240" w:lineRule="auto"/>
+        <w:rPr>
+          <w:rFonts w:ascii="Times New Roman" w:eastAsia="Times New Roman" w:hAnsi="Times New Roman" w:cs="Times New Roman"/>
+          <w:color w:val="FF0000"/>
+          <w:sz w:val="24"/>
+          <w:szCs w:val="24"/>
+          <w:lang w:eastAsia="en-GB"/>
+        </w:rPr>
+      </w:pPr>
+    </w:p>
+    <w:p>
+      <w:pPr>
+        <w:pStyle w:val="ListParagraph"/>
+        <w:numPr>
+          <w:ilvl w:val="0"/>
+          <w:numId w:val="13"/>
+        </w:numPr>
+        <w:spacing w:after="0" w:line="240" w:lineRule="auto"/>
         <w:rPr>
           <w:rFonts w:ascii="Times New Roman" w:eastAsia="Times New Roman" w:hAnsi="Times New Roman" w:cs="Times New Roman"/>
           <w:b/>
@@ -129,12 +771,8 @@
           <w:szCs w:val="24"/>
           <w:lang w:eastAsia="en-GB"/>
         </w:rPr>
-        <w:t>What should a diet awareness shopping assistant do?</w:t>
-      </w:r>
-    </w:p>
-    <w:p>
-      <w:pPr>
-        <w:spacing w:after="0" w:line="240" w:lineRule="auto"/>
+      </w:pPr>
+      <w:r>
         <w:rPr>
           <w:rFonts w:ascii="Times New Roman" w:eastAsia="Times New Roman" w:hAnsi="Times New Roman" w:cs="Times New Roman"/>
           <w:b/>
@@ -144,700 +782,6 @@
           <w:szCs w:val="24"/>
           <w:lang w:eastAsia="en-GB"/>
         </w:rPr>
-      </w:pPr>
-    </w:p>
-    <w:p>
-      <w:pPr>
-        <w:numPr>
-          <w:ilvl w:val="0"/>
-          <w:numId w:val="23"/>
-        </w:numPr>
-        <w:spacing w:after="0" w:line="240" w:lineRule="auto"/>
-        <w:ind w:left="1080"/>
-        <w:rPr>
-          <w:rFonts w:ascii="Times New Roman" w:eastAsia="Times New Roman" w:hAnsi="Times New Roman" w:cs="Times New Roman"/>
-          <w:color w:val="0E101A"/>
-          <w:sz w:val="24"/>
-          <w:szCs w:val="24"/>
-          <w:lang w:eastAsia="en-GB"/>
-        </w:rPr>
-      </w:pPr>
-      <w:r>
-        <w:rPr>
-          <w:rFonts w:ascii="Times New Roman" w:eastAsia="Times New Roman" w:hAnsi="Times New Roman" w:cs="Times New Roman"/>
-          <w:color w:val="FF0000"/>
-          <w:sz w:val="24"/>
-          <w:szCs w:val="24"/>
-          <w:lang w:eastAsia="en-GB"/>
-        </w:rPr>
-        <w:t>Personalized recommendations:</w:t>
-      </w:r>
-      <w:r>
-        <w:rPr>
-          <w:rFonts w:ascii="Times New Roman" w:eastAsia="Times New Roman" w:hAnsi="Times New Roman" w:cs="Times New Roman"/>
-          <w:color w:val="0E101A"/>
-          <w:sz w:val="24"/>
-          <w:szCs w:val="24"/>
-          <w:lang w:eastAsia="en-GB"/>
-        </w:rPr>
-        <w:t xml:space="preserve"> Based on the user's dietary needs and preferences, the system should provide personalized recommendations for food items to purchase.</w:t>
-      </w:r>
-    </w:p>
-    <w:p>
-      <w:pPr>
-        <w:spacing w:after="0" w:line="240" w:lineRule="auto"/>
-        <w:ind w:left="1080"/>
-        <w:rPr>
-          <w:rFonts w:ascii="Times New Roman" w:eastAsia="Times New Roman" w:hAnsi="Times New Roman" w:cs="Times New Roman"/>
-          <w:color w:val="0E101A"/>
-          <w:sz w:val="24"/>
-          <w:szCs w:val="24"/>
-          <w:lang w:eastAsia="en-GB"/>
-        </w:rPr>
-      </w:pPr>
-    </w:p>
-    <w:p>
-      <w:pPr>
-        <w:numPr>
-          <w:ilvl w:val="0"/>
-          <w:numId w:val="23"/>
-        </w:numPr>
-        <w:spacing w:after="0" w:line="240" w:lineRule="auto"/>
-        <w:ind w:left="1080"/>
-        <w:rPr>
-          <w:rFonts w:ascii="Times New Roman" w:eastAsia="Times New Roman" w:hAnsi="Times New Roman" w:cs="Times New Roman"/>
-          <w:color w:val="0E101A"/>
-          <w:sz w:val="24"/>
-          <w:szCs w:val="24"/>
-          <w:lang w:eastAsia="en-GB"/>
-        </w:rPr>
-      </w:pPr>
-      <w:r>
-        <w:rPr>
-          <w:rFonts w:ascii="Times New Roman" w:eastAsia="Times New Roman" w:hAnsi="Times New Roman" w:cs="Times New Roman"/>
-          <w:color w:val="FF0000"/>
-          <w:sz w:val="24"/>
-          <w:szCs w:val="24"/>
-          <w:lang w:eastAsia="en-GB"/>
-        </w:rPr>
-        <w:t xml:space="preserve">Nutritional information: </w:t>
-      </w:r>
-      <w:r>
-        <w:rPr>
-          <w:rFonts w:ascii="Times New Roman" w:eastAsia="Times New Roman" w:hAnsi="Times New Roman" w:cs="Times New Roman"/>
-          <w:color w:val="0E101A"/>
-          <w:sz w:val="24"/>
-          <w:szCs w:val="24"/>
-          <w:lang w:eastAsia="en-GB"/>
-        </w:rPr>
-        <w:t>The system should provide information on the nutritional content of food items, including calorie count, fat content, protein content, etc.</w:t>
-      </w:r>
-    </w:p>
-    <w:p>
-      <w:pPr>
-        <w:spacing w:after="0" w:line="240" w:lineRule="auto"/>
-        <w:ind w:left="360"/>
-        <w:rPr>
-          <w:rFonts w:ascii="Times New Roman" w:eastAsia="Times New Roman" w:hAnsi="Times New Roman" w:cs="Times New Roman"/>
-          <w:color w:val="0E101A"/>
-          <w:sz w:val="24"/>
-          <w:szCs w:val="24"/>
-          <w:lang w:eastAsia="en-GB"/>
-        </w:rPr>
-      </w:pPr>
-    </w:p>
-    <w:p>
-      <w:pPr>
-        <w:numPr>
-          <w:ilvl w:val="0"/>
-          <w:numId w:val="23"/>
-        </w:numPr>
-        <w:spacing w:after="0" w:line="240" w:lineRule="auto"/>
-        <w:ind w:left="1080"/>
-        <w:rPr>
-          <w:rFonts w:ascii="Times New Roman" w:eastAsia="Times New Roman" w:hAnsi="Times New Roman" w:cs="Times New Roman"/>
-          <w:color w:val="0E101A"/>
-          <w:sz w:val="24"/>
-          <w:szCs w:val="24"/>
-          <w:lang w:eastAsia="en-GB"/>
-        </w:rPr>
-      </w:pPr>
-      <w:r>
-        <w:rPr>
-          <w:rFonts w:ascii="Times New Roman" w:eastAsia="Times New Roman" w:hAnsi="Times New Roman" w:cs="Times New Roman"/>
-          <w:color w:val="FF0000"/>
-          <w:sz w:val="24"/>
-          <w:szCs w:val="24"/>
-          <w:lang w:eastAsia="en-GB"/>
-        </w:rPr>
-        <w:t>Allergen and ingredient information</w:t>
-      </w:r>
-      <w:r>
-        <w:rPr>
-          <w:rFonts w:ascii="Times New Roman" w:eastAsia="Times New Roman" w:hAnsi="Times New Roman" w:cs="Times New Roman"/>
-          <w:color w:val="0E101A"/>
-          <w:sz w:val="24"/>
-          <w:szCs w:val="24"/>
-          <w:lang w:eastAsia="en-GB"/>
-        </w:rPr>
-        <w:t>: The system should provide information on allergens and ingredients that may be present in food items, including any warnings or substitutions that may be necessary.</w:t>
-      </w:r>
-    </w:p>
-    <w:p>
-      <w:pPr>
-        <w:spacing w:after="0" w:line="240" w:lineRule="auto"/>
-        <w:ind w:left="360"/>
-        <w:rPr>
-          <w:rFonts w:ascii="Times New Roman" w:eastAsia="Times New Roman" w:hAnsi="Times New Roman" w:cs="Times New Roman"/>
-          <w:color w:val="0E101A"/>
-          <w:sz w:val="24"/>
-          <w:szCs w:val="24"/>
-          <w:lang w:eastAsia="en-GB"/>
-        </w:rPr>
-      </w:pPr>
-    </w:p>
-    <w:p>
-      <w:pPr>
-        <w:numPr>
-          <w:ilvl w:val="0"/>
-          <w:numId w:val="23"/>
-        </w:numPr>
-        <w:spacing w:after="0" w:line="240" w:lineRule="auto"/>
-        <w:ind w:left="1080"/>
-        <w:rPr>
-          <w:rFonts w:ascii="Times New Roman" w:eastAsia="Times New Roman" w:hAnsi="Times New Roman" w:cs="Times New Roman"/>
-          <w:color w:val="0E101A"/>
-          <w:sz w:val="24"/>
-          <w:szCs w:val="24"/>
-          <w:lang w:eastAsia="en-GB"/>
-        </w:rPr>
-      </w:pPr>
-      <w:r>
-        <w:rPr>
-          <w:rFonts w:ascii="Times New Roman" w:eastAsia="Times New Roman" w:hAnsi="Times New Roman" w:cs="Times New Roman"/>
-          <w:color w:val="FF0000"/>
-          <w:sz w:val="24"/>
-          <w:szCs w:val="24"/>
-          <w:lang w:eastAsia="en-GB"/>
-        </w:rPr>
-        <w:t>Food substitutions</w:t>
-      </w:r>
-      <w:r>
-        <w:rPr>
-          <w:rFonts w:ascii="Times New Roman" w:eastAsia="Times New Roman" w:hAnsi="Times New Roman" w:cs="Times New Roman"/>
-          <w:color w:val="0E101A"/>
-          <w:sz w:val="24"/>
-          <w:szCs w:val="24"/>
-          <w:lang w:eastAsia="en-GB"/>
-        </w:rPr>
-        <w:t>: The system should be able to suggest alternative food items that meet the user's dietary requirements in case certain items are not available or the user wants to make a healthier choice.</w:t>
-      </w:r>
-    </w:p>
-    <w:p>
-      <w:pPr>
-        <w:spacing w:after="0" w:line="240" w:lineRule="auto"/>
-        <w:ind w:left="360"/>
-        <w:rPr>
-          <w:rFonts w:ascii="Times New Roman" w:eastAsia="Times New Roman" w:hAnsi="Times New Roman" w:cs="Times New Roman"/>
-          <w:color w:val="0E101A"/>
-          <w:sz w:val="24"/>
-          <w:szCs w:val="24"/>
-          <w:lang w:eastAsia="en-GB"/>
-        </w:rPr>
-      </w:pPr>
-    </w:p>
-    <w:p>
-      <w:pPr>
-        <w:pStyle w:val="ListParagraph"/>
-        <w:spacing w:after="0" w:line="240" w:lineRule="auto"/>
-        <w:ind w:left="1080"/>
-        <w:rPr>
-          <w:rFonts w:ascii="Times New Roman" w:eastAsia="Times New Roman" w:hAnsi="Times New Roman" w:cs="Times New Roman"/>
-          <w:color w:val="0E101A"/>
-          <w:sz w:val="24"/>
-          <w:szCs w:val="24"/>
-          <w:lang w:eastAsia="en-GB"/>
-        </w:rPr>
-      </w:pPr>
-      <w:r>
-        <w:rPr>
-          <w:rFonts w:ascii="Times New Roman" w:eastAsia="Times New Roman" w:hAnsi="Times New Roman" w:cs="Times New Roman"/>
-          <w:color w:val="0E101A"/>
-          <w:sz w:val="24"/>
-          <w:szCs w:val="24"/>
-          <w:lang w:eastAsia="en-GB"/>
-        </w:rPr>
-        <w:t>Meal Planning related suggestions. Not necessarily needed.</w:t>
-      </w:r>
-    </w:p>
-    <w:p>
-      <w:pPr>
-        <w:spacing w:after="0" w:line="240" w:lineRule="auto"/>
-        <w:ind w:left="1080"/>
-        <w:rPr>
-          <w:rFonts w:ascii="Times New Roman" w:eastAsia="Times New Roman" w:hAnsi="Times New Roman" w:cs="Times New Roman"/>
-          <w:color w:val="0E101A"/>
-          <w:sz w:val="24"/>
-          <w:szCs w:val="24"/>
-          <w:lang w:eastAsia="en-GB"/>
-        </w:rPr>
-      </w:pPr>
-    </w:p>
-    <w:p>
-      <w:pPr>
-        <w:numPr>
-          <w:ilvl w:val="0"/>
-          <w:numId w:val="23"/>
-        </w:numPr>
-        <w:spacing w:after="0" w:line="240" w:lineRule="auto"/>
-        <w:ind w:left="1080"/>
-        <w:rPr>
-          <w:rFonts w:ascii="Times New Roman" w:eastAsia="Times New Roman" w:hAnsi="Times New Roman" w:cs="Times New Roman"/>
-          <w:color w:val="0E101A"/>
-          <w:sz w:val="24"/>
-          <w:szCs w:val="24"/>
-          <w:lang w:eastAsia="en-GB"/>
-        </w:rPr>
-      </w:pPr>
-      <w:r>
-        <w:rPr>
-          <w:rFonts w:ascii="Times New Roman" w:eastAsia="Times New Roman" w:hAnsi="Times New Roman" w:cs="Times New Roman"/>
-          <w:color w:val="FF0000"/>
-          <w:sz w:val="24"/>
-          <w:szCs w:val="24"/>
-          <w:lang w:eastAsia="en-GB"/>
-        </w:rPr>
-        <w:t>Meal planning and tracking</w:t>
-      </w:r>
-      <w:r>
-        <w:rPr>
-          <w:rFonts w:ascii="Times New Roman" w:eastAsia="Times New Roman" w:hAnsi="Times New Roman" w:cs="Times New Roman"/>
-          <w:color w:val="0E101A"/>
-          <w:sz w:val="24"/>
-          <w:szCs w:val="24"/>
-          <w:lang w:eastAsia="en-GB"/>
-        </w:rPr>
-        <w:t>: The system should provide tools to help users plan and track their meals, including the ability to add items to a shopping list and track the nutrients they are consuming.</w:t>
-      </w:r>
-    </w:p>
-    <w:p>
-      <w:pPr>
-        <w:spacing w:after="0" w:line="240" w:lineRule="auto"/>
-        <w:ind w:left="1080"/>
-        <w:rPr>
-          <w:rFonts w:ascii="Times New Roman" w:eastAsia="Times New Roman" w:hAnsi="Times New Roman" w:cs="Times New Roman"/>
-          <w:color w:val="0E101A"/>
-          <w:sz w:val="24"/>
-          <w:szCs w:val="24"/>
-          <w:lang w:eastAsia="en-GB"/>
-        </w:rPr>
-      </w:pPr>
-    </w:p>
-    <w:p>
-      <w:pPr>
-        <w:numPr>
-          <w:ilvl w:val="0"/>
-          <w:numId w:val="23"/>
-        </w:numPr>
-        <w:spacing w:after="0" w:line="240" w:lineRule="auto"/>
-        <w:ind w:left="1080"/>
-        <w:rPr>
-          <w:rFonts w:ascii="Times New Roman" w:eastAsia="Times New Roman" w:hAnsi="Times New Roman" w:cs="Times New Roman"/>
-          <w:color w:val="0E101A"/>
-          <w:sz w:val="24"/>
-          <w:szCs w:val="24"/>
-          <w:lang w:eastAsia="en-GB"/>
-        </w:rPr>
-      </w:pPr>
-      <w:r>
-        <w:rPr>
-          <w:rFonts w:ascii="Times New Roman" w:eastAsia="Times New Roman" w:hAnsi="Times New Roman" w:cs="Times New Roman"/>
-          <w:color w:val="FF0000"/>
-          <w:sz w:val="24"/>
-          <w:szCs w:val="24"/>
-          <w:lang w:eastAsia="en-GB"/>
-        </w:rPr>
-        <w:t>Recipe suggestions</w:t>
-      </w:r>
-      <w:r>
-        <w:rPr>
-          <w:rFonts w:ascii="Times New Roman" w:eastAsia="Times New Roman" w:hAnsi="Times New Roman" w:cs="Times New Roman"/>
-          <w:color w:val="0E101A"/>
-          <w:sz w:val="24"/>
-          <w:szCs w:val="24"/>
-          <w:lang w:eastAsia="en-GB"/>
-        </w:rPr>
-        <w:t>: The system should provide recipe suggestions based on the user's dietary needs and the ingredients they have on hand.</w:t>
-      </w:r>
-    </w:p>
-    <w:p>
-      <w:pPr>
-        <w:spacing w:after="0" w:line="240" w:lineRule="auto"/>
-        <w:rPr>
-          <w:rFonts w:ascii="Times New Roman" w:eastAsia="Times New Roman" w:hAnsi="Times New Roman" w:cs="Times New Roman"/>
-          <w:color w:val="0E101A"/>
-          <w:sz w:val="24"/>
-          <w:szCs w:val="24"/>
-          <w:lang w:eastAsia="en-GB"/>
-        </w:rPr>
-      </w:pPr>
-    </w:p>
-    <w:p>
-      <w:pPr>
-        <w:spacing w:after="0" w:line="240" w:lineRule="auto"/>
-        <w:rPr>
-          <w:rFonts w:ascii="Times New Roman" w:eastAsia="Times New Roman" w:hAnsi="Times New Roman" w:cs="Times New Roman"/>
-          <w:color w:val="0E101A"/>
-          <w:sz w:val="24"/>
-          <w:szCs w:val="24"/>
-          <w:lang w:eastAsia="en-GB"/>
-        </w:rPr>
-      </w:pPr>
-    </w:p>
-    <w:p>
-      <w:pPr>
-        <w:pStyle w:val="ListParagraph"/>
-        <w:numPr>
-          <w:ilvl w:val="0"/>
-          <w:numId w:val="13"/>
-        </w:numPr>
-        <w:spacing w:after="0" w:line="240" w:lineRule="auto"/>
-        <w:rPr>
-          <w:rFonts w:ascii="Times New Roman" w:eastAsia="Times New Roman" w:hAnsi="Times New Roman" w:cs="Times New Roman"/>
-          <w:b/>
-          <w:bCs/>
-          <w:color w:val="0E101A"/>
-          <w:sz w:val="24"/>
-          <w:szCs w:val="24"/>
-          <w:lang w:eastAsia="en-GB"/>
-        </w:rPr>
-      </w:pPr>
-      <w:r>
-        <w:rPr>
-          <w:rFonts w:ascii="Times New Roman" w:eastAsia="Times New Roman" w:hAnsi="Times New Roman" w:cs="Times New Roman"/>
-          <w:b/>
-          <w:bCs/>
-          <w:color w:val="0E101A"/>
-          <w:sz w:val="24"/>
-          <w:szCs w:val="24"/>
-          <w:lang w:eastAsia="en-GB"/>
-        </w:rPr>
-        <w:t>How can I incorporate all this information effectively into the user-interface design?</w:t>
-      </w:r>
-    </w:p>
-    <w:p>
-      <w:pPr>
-        <w:spacing w:after="0" w:line="240" w:lineRule="auto"/>
-        <w:rPr>
-          <w:rFonts w:ascii="Times New Roman" w:eastAsia="Times New Roman" w:hAnsi="Times New Roman" w:cs="Times New Roman"/>
-          <w:color w:val="0E101A"/>
-          <w:sz w:val="24"/>
-          <w:szCs w:val="24"/>
-          <w:lang w:eastAsia="en-GB"/>
-        </w:rPr>
-      </w:pPr>
-    </w:p>
-    <w:p>
-      <w:pPr>
-        <w:numPr>
-          <w:ilvl w:val="0"/>
-          <w:numId w:val="24"/>
-        </w:numPr>
-        <w:spacing w:after="0" w:line="240" w:lineRule="auto"/>
-        <w:rPr>
-          <w:rFonts w:ascii="Times New Roman" w:eastAsia="Times New Roman" w:hAnsi="Times New Roman" w:cs="Times New Roman"/>
-          <w:color w:val="FF0000"/>
-          <w:sz w:val="24"/>
-          <w:szCs w:val="24"/>
-          <w:lang w:eastAsia="en-GB"/>
-        </w:rPr>
-      </w:pPr>
-      <w:r>
-        <w:rPr>
-          <w:rFonts w:ascii="Times New Roman" w:eastAsia="Times New Roman" w:hAnsi="Times New Roman" w:cs="Times New Roman"/>
-          <w:color w:val="FF0000"/>
-          <w:sz w:val="24"/>
-          <w:szCs w:val="24"/>
-          <w:lang w:eastAsia="en-GB"/>
-        </w:rPr>
-        <w:t>User-centred Design</w:t>
-      </w:r>
-    </w:p>
-    <w:p>
-      <w:pPr>
-        <w:numPr>
-          <w:ilvl w:val="0"/>
-          <w:numId w:val="24"/>
-        </w:numPr>
-        <w:spacing w:after="0" w:line="240" w:lineRule="auto"/>
-        <w:rPr>
-          <w:rFonts w:ascii="Times New Roman" w:eastAsia="Times New Roman" w:hAnsi="Times New Roman" w:cs="Times New Roman"/>
-          <w:color w:val="FF0000"/>
-          <w:sz w:val="24"/>
-          <w:szCs w:val="24"/>
-          <w:lang w:eastAsia="en-GB"/>
-        </w:rPr>
-      </w:pPr>
-      <w:r>
-        <w:rPr>
-          <w:rFonts w:ascii="Times New Roman" w:eastAsia="Times New Roman" w:hAnsi="Times New Roman" w:cs="Times New Roman"/>
-          <w:color w:val="FF0000"/>
-          <w:sz w:val="24"/>
-          <w:szCs w:val="24"/>
-          <w:lang w:eastAsia="en-GB"/>
-        </w:rPr>
-        <w:t>Simple and intuitive interface</w:t>
-      </w:r>
-    </w:p>
-    <w:p>
-      <w:pPr>
-        <w:numPr>
-          <w:ilvl w:val="0"/>
-          <w:numId w:val="24"/>
-        </w:numPr>
-        <w:spacing w:after="0" w:line="240" w:lineRule="auto"/>
-        <w:rPr>
-          <w:rFonts w:ascii="Times New Roman" w:eastAsia="Times New Roman" w:hAnsi="Times New Roman" w:cs="Times New Roman"/>
-          <w:color w:val="0E101A"/>
-          <w:sz w:val="24"/>
-          <w:szCs w:val="24"/>
-          <w:lang w:eastAsia="en-GB"/>
-        </w:rPr>
-      </w:pPr>
-      <w:r>
-        <w:rPr>
-          <w:rFonts w:ascii="Times New Roman" w:eastAsia="Times New Roman" w:hAnsi="Times New Roman" w:cs="Times New Roman"/>
-          <w:color w:val="FF0000"/>
-          <w:sz w:val="24"/>
-          <w:szCs w:val="24"/>
-          <w:lang w:eastAsia="en-GB"/>
-        </w:rPr>
-        <w:t>Visual aids</w:t>
-      </w:r>
-      <w:r>
-        <w:rPr>
-          <w:rFonts w:ascii="Times New Roman" w:eastAsia="Times New Roman" w:hAnsi="Times New Roman" w:cs="Times New Roman"/>
-          <w:color w:val="0E101A"/>
-          <w:sz w:val="24"/>
-          <w:szCs w:val="24"/>
-          <w:lang w:eastAsia="en-GB"/>
-        </w:rPr>
-        <w:t>: Visual aids, such as graphs, charts, and icons, can be used to present information clearly and concisely. For example, a traffic light system can be used to indicate the healthiness of different food items.</w:t>
-      </w:r>
-    </w:p>
-    <w:p>
-      <w:pPr>
-        <w:numPr>
-          <w:ilvl w:val="0"/>
-          <w:numId w:val="24"/>
-        </w:numPr>
-        <w:spacing w:after="0" w:line="240" w:lineRule="auto"/>
-        <w:rPr>
-          <w:rFonts w:ascii="Times New Roman" w:eastAsia="Times New Roman" w:hAnsi="Times New Roman" w:cs="Times New Roman"/>
-          <w:color w:val="0E101A"/>
-          <w:sz w:val="24"/>
-          <w:szCs w:val="24"/>
-          <w:lang w:eastAsia="en-GB"/>
-        </w:rPr>
-      </w:pPr>
-      <w:r>
-        <w:rPr>
-          <w:rFonts w:ascii="Times New Roman" w:eastAsia="Times New Roman" w:hAnsi="Times New Roman" w:cs="Times New Roman"/>
-          <w:color w:val="FF0000"/>
-          <w:sz w:val="24"/>
-          <w:szCs w:val="24"/>
-          <w:lang w:eastAsia="en-GB"/>
-        </w:rPr>
-        <w:t>Personalization</w:t>
-      </w:r>
-      <w:r>
-        <w:rPr>
-          <w:rFonts w:ascii="Times New Roman" w:eastAsia="Times New Roman" w:hAnsi="Times New Roman" w:cs="Times New Roman"/>
-          <w:color w:val="0E101A"/>
-          <w:sz w:val="24"/>
-          <w:szCs w:val="24"/>
-          <w:lang w:eastAsia="en-GB"/>
-        </w:rPr>
-        <w:t>: Users should be able to select their dietary restrictions and preferences, and the interface should adjust accordingly.</w:t>
-      </w:r>
-    </w:p>
-    <w:p>
-      <w:pPr>
-        <w:numPr>
-          <w:ilvl w:val="0"/>
-          <w:numId w:val="24"/>
-        </w:numPr>
-        <w:spacing w:after="0" w:line="240" w:lineRule="auto"/>
-        <w:rPr>
-          <w:rFonts w:ascii="Times New Roman" w:eastAsia="Times New Roman" w:hAnsi="Times New Roman" w:cs="Times New Roman"/>
-          <w:color w:val="0E101A"/>
-          <w:sz w:val="24"/>
-          <w:szCs w:val="24"/>
-          <w:lang w:eastAsia="en-GB"/>
-        </w:rPr>
-      </w:pPr>
-      <w:r>
-        <w:rPr>
-          <w:rFonts w:ascii="Times New Roman" w:eastAsia="Times New Roman" w:hAnsi="Times New Roman" w:cs="Times New Roman"/>
-          <w:color w:val="FF0000"/>
-          <w:sz w:val="24"/>
-          <w:szCs w:val="24"/>
-          <w:lang w:eastAsia="en-GB"/>
-        </w:rPr>
-        <w:t>Contextual information</w:t>
-      </w:r>
-      <w:r>
-        <w:rPr>
-          <w:rFonts w:ascii="Times New Roman" w:eastAsia="Times New Roman" w:hAnsi="Times New Roman" w:cs="Times New Roman"/>
-          <w:color w:val="0E101A"/>
-          <w:sz w:val="24"/>
-          <w:szCs w:val="24"/>
-          <w:lang w:eastAsia="en-GB"/>
-        </w:rPr>
-        <w:t>: Provide contextual information relevant to the user's current context, such as their location, the time of day, or the food items they have selected. This will help users make informed decisions in real time.</w:t>
-      </w:r>
-    </w:p>
-    <w:p>
-      <w:pPr>
-        <w:numPr>
-          <w:ilvl w:val="0"/>
-          <w:numId w:val="24"/>
-        </w:numPr>
-        <w:spacing w:after="0" w:line="240" w:lineRule="auto"/>
-        <w:rPr>
-          <w:rFonts w:ascii="Times New Roman" w:eastAsia="Times New Roman" w:hAnsi="Times New Roman" w:cs="Times New Roman"/>
-          <w:color w:val="FF0000"/>
-          <w:sz w:val="24"/>
-          <w:szCs w:val="24"/>
-          <w:lang w:eastAsia="en-GB"/>
-        </w:rPr>
-      </w:pPr>
-      <w:r>
-        <w:rPr>
-          <w:rFonts w:ascii="Times New Roman" w:eastAsia="Times New Roman" w:hAnsi="Times New Roman" w:cs="Times New Roman"/>
-          <w:color w:val="FF0000"/>
-          <w:sz w:val="24"/>
-          <w:szCs w:val="24"/>
-          <w:lang w:eastAsia="en-GB"/>
-        </w:rPr>
-        <w:t>Feedback and error handling</w:t>
-      </w:r>
-    </w:p>
-    <w:p>
-      <w:pPr>
-        <w:numPr>
-          <w:ilvl w:val="0"/>
-          <w:numId w:val="24"/>
-        </w:numPr>
-        <w:spacing w:after="0" w:line="240" w:lineRule="auto"/>
-        <w:rPr>
-          <w:rFonts w:ascii="Times New Roman" w:eastAsia="Times New Roman" w:hAnsi="Times New Roman" w:cs="Times New Roman"/>
-          <w:color w:val="FF0000"/>
-          <w:sz w:val="24"/>
-          <w:szCs w:val="24"/>
-          <w:lang w:eastAsia="en-GB"/>
-        </w:rPr>
-      </w:pPr>
-      <w:r>
-        <w:rPr>
-          <w:rFonts w:ascii="Times New Roman" w:eastAsia="Times New Roman" w:hAnsi="Times New Roman" w:cs="Times New Roman"/>
-          <w:color w:val="FF0000"/>
-          <w:sz w:val="24"/>
-          <w:szCs w:val="24"/>
-          <w:lang w:eastAsia="en-GB"/>
-        </w:rPr>
-        <w:t>User testing</w:t>
-      </w:r>
-    </w:p>
-    <w:p>
-      <w:pPr>
-        <w:spacing w:after="0" w:line="240" w:lineRule="auto"/>
-        <w:rPr>
-          <w:rFonts w:ascii="Times New Roman" w:eastAsia="Times New Roman" w:hAnsi="Times New Roman" w:cs="Times New Roman"/>
-          <w:color w:val="FF0000"/>
-          <w:sz w:val="24"/>
-          <w:szCs w:val="24"/>
-          <w:lang w:eastAsia="en-GB"/>
-        </w:rPr>
-      </w:pPr>
-    </w:p>
-    <w:p>
-      <w:pPr>
-        <w:spacing w:after="0" w:line="240" w:lineRule="auto"/>
-        <w:rPr>
-          <w:rFonts w:ascii="Times New Roman" w:eastAsia="Times New Roman" w:hAnsi="Times New Roman" w:cs="Times New Roman"/>
-          <w:color w:val="FF0000"/>
-          <w:sz w:val="24"/>
-          <w:szCs w:val="24"/>
-          <w:lang w:eastAsia="en-GB"/>
-        </w:rPr>
-      </w:pPr>
-    </w:p>
-    <w:p>
-      <w:pPr>
-        <w:spacing w:after="0" w:line="240" w:lineRule="auto"/>
-        <w:rPr>
-          <w:rFonts w:ascii="Times New Roman" w:eastAsia="Times New Roman" w:hAnsi="Times New Roman" w:cs="Times New Roman"/>
-          <w:color w:val="FF0000"/>
-          <w:sz w:val="24"/>
-          <w:szCs w:val="24"/>
-          <w:lang w:eastAsia="en-GB"/>
-        </w:rPr>
-      </w:pPr>
-    </w:p>
-    <w:p>
-      <w:pPr>
-        <w:spacing w:after="0" w:line="240" w:lineRule="auto"/>
-        <w:rPr>
-          <w:rFonts w:ascii="Times New Roman" w:eastAsia="Times New Roman" w:hAnsi="Times New Roman" w:cs="Times New Roman"/>
-          <w:color w:val="FF0000"/>
-          <w:sz w:val="24"/>
-          <w:szCs w:val="24"/>
-          <w:lang w:eastAsia="en-GB"/>
-        </w:rPr>
-      </w:pPr>
-    </w:p>
-    <w:p>
-      <w:pPr>
-        <w:spacing w:after="0" w:line="240" w:lineRule="auto"/>
-        <w:rPr>
-          <w:rFonts w:ascii="Times New Roman" w:eastAsia="Times New Roman" w:hAnsi="Times New Roman" w:cs="Times New Roman"/>
-          <w:color w:val="FF0000"/>
-          <w:sz w:val="24"/>
-          <w:szCs w:val="24"/>
-          <w:lang w:eastAsia="en-GB"/>
-        </w:rPr>
-      </w:pPr>
-    </w:p>
-    <w:p>
-      <w:pPr>
-        <w:pStyle w:val="ListParagraph"/>
-        <w:numPr>
-          <w:ilvl w:val="0"/>
-          <w:numId w:val="13"/>
-        </w:numPr>
-        <w:spacing w:after="0" w:line="240" w:lineRule="auto"/>
-        <w:rPr>
-          <w:rFonts w:ascii="Times New Roman" w:eastAsia="Times New Roman" w:hAnsi="Times New Roman" w:cs="Times New Roman"/>
-          <w:b/>
-          <w:bCs/>
-          <w:color w:val="0E101A"/>
-          <w:sz w:val="24"/>
-          <w:szCs w:val="24"/>
-          <w:lang w:eastAsia="en-GB"/>
-        </w:rPr>
-      </w:pPr>
-      <w:r>
-        <w:rPr>
-          <w:rFonts w:ascii="Times New Roman" w:eastAsia="Times New Roman" w:hAnsi="Times New Roman" w:cs="Times New Roman"/>
-          <w:b/>
-          <w:bCs/>
-          <w:color w:val="0E101A"/>
-          <w:sz w:val="24"/>
-          <w:szCs w:val="24"/>
-          <w:lang w:eastAsia="en-GB"/>
-        </w:rPr>
-        <w:lastRenderedPageBreak/>
         <w:t>Most common dietary needs and preferences for users</w:t>
       </w:r>
     </w:p>
@@ -2098,7 +2042,6 @@
           <w:szCs w:val="24"/>
           <w:lang w:eastAsia="en-GB"/>
         </w:rPr>
-        <w:lastRenderedPageBreak/>
         <w:t>How would you like the system to alert you to potential food allergens or ingredients you want to avoid?</w:t>
       </w:r>
     </w:p>
@@ -3030,7 +2973,6 @@
           <w:szCs w:val="24"/>
           <w:lang w:eastAsia="en-GB"/>
         </w:rPr>
-        <w:lastRenderedPageBreak/>
         <w:t>Food substitutions</w:t>
       </w:r>
       <w:r>

</xml_diff>